<commit_message>
Add JavaFX project with basic window
Have Implemented a JavaFX window with a tableView and a title.

Built the music controller class with an internal song class.
</commit_message>
<xml_diff>
--- a/Docs/Q2_DesignSpecification_P113357.docx
+++ b/Docs/Q2_DesignSpecification_P113357.docx
@@ -4,6 +4,12 @@
   <w:body>
     <w:sdt>
       <w:sdtPr>
+        <w:rPr>
+          <w:rFonts w:asciiTheme="majorHAnsi" w:eastAsiaTheme="majorEastAsia" w:hAnsiTheme="majorHAnsi" w:cstheme="majorBidi"/>
+          <w:color w:val="2E74B5" w:themeColor="accent1" w:themeShade="BF"/>
+          <w:sz w:val="26"/>
+          <w:szCs w:val="26"/>
+        </w:rPr>
         <w:id w:val="-280041753"/>
         <w:docPartObj>
           <w:docPartGallery w:val="Cover Pages"/>
@@ -559,6 +565,8 @@
           <w:r>
             <w:br w:type="page"/>
           </w:r>
+          <w:bookmarkStart w:id="0" w:name="_GoBack"/>
+          <w:bookmarkEnd w:id="0"/>
         </w:p>
         <w:p>
           <w:pPr>
@@ -570,6 +578,7 @@
             <w:rPr>
               <w:rStyle w:val="Heading1Char"/>
             </w:rPr>
+            <w:lastRenderedPageBreak/>
             <w:t>Question 1</w:t>
           </w:r>
         </w:p>
@@ -667,6 +676,7 @@
             </w:numPr>
           </w:pPr>
           <w:r>
+            <w:lastRenderedPageBreak/>
             <w:t>Source Control</w:t>
           </w:r>
         </w:p>
@@ -738,7 +748,6 @@
             </w:numPr>
           </w:pPr>
           <w:r>
-            <w:lastRenderedPageBreak/>
             <w:t>Test Table</w:t>
           </w:r>
         </w:p>
@@ -1341,8 +1350,6 @@
         <w:sectPr>
           <w:headerReference w:type="default" r:id="rId11"/>
           <w:footerReference w:type="default" r:id="rId12"/>
-          <w:headerReference w:type="first" r:id="rId13"/>
-          <w:footerReference w:type="first" r:id="rId14"/>
           <w:pgSz w:w="12240" w:h="15840"/>
           <w:pgMar w:top="1440" w:right="1440" w:bottom="1440" w:left="1440" w:header="708" w:footer="708" w:gutter="0"/>
           <w:pgNumType w:start="0"/>
@@ -1360,6 +1367,7 @@
         </w:pBdr>
       </w:pPr>
       <w:r>
+        <w:lastRenderedPageBreak/>
         <w:t>Question 2</w:t>
       </w:r>
     </w:p>
@@ -1403,7 +1411,7 @@
                     <pic:cNvPicPr/>
                   </pic:nvPicPr>
                   <pic:blipFill>
-                    <a:blip r:embed="rId15">
+                    <a:blip r:embed="rId13">
                       <a:extLst>
                         <a:ext uri="{28A0092B-C50C-407E-A947-70E740481C1C}">
                           <a14:useLocalDpi xmlns:a14="http://schemas.microsoft.com/office/drawing/2010/main" val="0"/>
@@ -1559,38 +1567,38 @@
         <w:t>Add Song: Loads a file dialog to select which song to add.</w:t>
       </w:r>
     </w:p>
+    <w:p>
+      <w:r>
+        <w:br w:type="page"/>
+      </w:r>
+    </w:p>
+    <w:p>
+      <w:pPr>
+        <w:pStyle w:val="Heading2"/>
+      </w:pPr>
+      <w:r>
+        <w:lastRenderedPageBreak/>
+        <w:t>Version Control</w:t>
+      </w:r>
+    </w:p>
+    <w:p>
+      <w:r>
+        <w:t>As above in section one.</w:t>
+      </w:r>
+    </w:p>
+    <w:p/>
     <w:p/>
     <w:p>
       <w:pPr>
         <w:pStyle w:val="Heading2"/>
       </w:pPr>
       <w:r>
-        <w:t>Implementation Plan</w:t>
-      </w:r>
-    </w:p>
-    <w:p>
-      <w:r>
-        <w:t>Java FX using the built-in media player.</w:t>
+        <w:t>Debugging</w:t>
       </w:r>
     </w:p>
     <w:p/>
-    <w:p>
-      <w:pPr>
-        <w:pStyle w:val="Heading2"/>
-      </w:pPr>
-      <w:r>
-        <w:t>Version Control</w:t>
-      </w:r>
-    </w:p>
-    <w:p>
-      <w:r>
-        <w:t>As above in section one.</w:t>
-      </w:r>
-    </w:p>
-    <w:p>
-      <w:bookmarkStart w:id="0" w:name="_GoBack"/>
-      <w:bookmarkEnd w:id="0"/>
-    </w:p>
+    <w:p/>
+    <w:p/>
     <w:p>
       <w:pPr>
         <w:pStyle w:val="Heading2"/>
@@ -2031,6 +2039,196 @@
     <w:p/>
     <w:p>
       <w:pPr>
+        <w:pStyle w:val="Heading2"/>
+      </w:pPr>
+      <w:r>
+        <w:t>Screen Shots</w:t>
+      </w:r>
+    </w:p>
+    <w:tbl>
+      <w:tblPr>
+        <w:tblStyle w:val="TableGrid"/>
+        <w:tblW w:w="0" w:type="auto"/>
+        <w:tblLook w:val="0480" w:firstRow="0" w:lastRow="0" w:firstColumn="1" w:lastColumn="0" w:noHBand="0" w:noVBand="1"/>
+      </w:tblPr>
+      <w:tblGrid>
+        <w:gridCol w:w="988"/>
+        <w:gridCol w:w="3685"/>
+        <w:gridCol w:w="4677"/>
+      </w:tblGrid>
+      <w:tr>
+        <w:tc>
+          <w:tcPr>
+            <w:tcW w:w="988" w:type="dxa"/>
+          </w:tcPr>
+          <w:p>
+            <w:pPr>
+              <w:pStyle w:val="ListParagraph"/>
+              <w:numPr>
+                <w:ilvl w:val="0"/>
+                <w:numId w:val="17"/>
+              </w:numPr>
+            </w:pPr>
+          </w:p>
+        </w:tc>
+        <w:tc>
+          <w:tcPr>
+            <w:tcW w:w="3685" w:type="dxa"/>
+          </w:tcPr>
+          <w:p/>
+        </w:tc>
+        <w:tc>
+          <w:tcPr>
+            <w:tcW w:w="4677" w:type="dxa"/>
+          </w:tcPr>
+          <w:p/>
+        </w:tc>
+      </w:tr>
+      <w:tr>
+        <w:tc>
+          <w:tcPr>
+            <w:tcW w:w="988" w:type="dxa"/>
+          </w:tcPr>
+          <w:p>
+            <w:pPr>
+              <w:pStyle w:val="ListParagraph"/>
+              <w:numPr>
+                <w:ilvl w:val="0"/>
+                <w:numId w:val="17"/>
+              </w:numPr>
+            </w:pPr>
+          </w:p>
+        </w:tc>
+        <w:tc>
+          <w:tcPr>
+            <w:tcW w:w="3685" w:type="dxa"/>
+          </w:tcPr>
+          <w:p/>
+        </w:tc>
+        <w:tc>
+          <w:tcPr>
+            <w:tcW w:w="4677" w:type="dxa"/>
+          </w:tcPr>
+          <w:p/>
+        </w:tc>
+      </w:tr>
+      <w:tr>
+        <w:tc>
+          <w:tcPr>
+            <w:tcW w:w="988" w:type="dxa"/>
+          </w:tcPr>
+          <w:p>
+            <w:pPr>
+              <w:pStyle w:val="ListParagraph"/>
+              <w:numPr>
+                <w:ilvl w:val="0"/>
+                <w:numId w:val="17"/>
+              </w:numPr>
+            </w:pPr>
+          </w:p>
+        </w:tc>
+        <w:tc>
+          <w:tcPr>
+            <w:tcW w:w="3685" w:type="dxa"/>
+          </w:tcPr>
+          <w:p/>
+        </w:tc>
+        <w:tc>
+          <w:tcPr>
+            <w:tcW w:w="4677" w:type="dxa"/>
+          </w:tcPr>
+          <w:p/>
+        </w:tc>
+      </w:tr>
+      <w:tr>
+        <w:tc>
+          <w:tcPr>
+            <w:tcW w:w="988" w:type="dxa"/>
+          </w:tcPr>
+          <w:p>
+            <w:pPr>
+              <w:pStyle w:val="ListParagraph"/>
+              <w:numPr>
+                <w:ilvl w:val="0"/>
+                <w:numId w:val="17"/>
+              </w:numPr>
+            </w:pPr>
+          </w:p>
+        </w:tc>
+        <w:tc>
+          <w:tcPr>
+            <w:tcW w:w="3685" w:type="dxa"/>
+          </w:tcPr>
+          <w:p/>
+        </w:tc>
+        <w:tc>
+          <w:tcPr>
+            <w:tcW w:w="4677" w:type="dxa"/>
+          </w:tcPr>
+          <w:p/>
+        </w:tc>
+      </w:tr>
+      <w:tr>
+        <w:tc>
+          <w:tcPr>
+            <w:tcW w:w="988" w:type="dxa"/>
+          </w:tcPr>
+          <w:p>
+            <w:pPr>
+              <w:pStyle w:val="ListParagraph"/>
+              <w:numPr>
+                <w:ilvl w:val="0"/>
+                <w:numId w:val="17"/>
+              </w:numPr>
+            </w:pPr>
+          </w:p>
+        </w:tc>
+        <w:tc>
+          <w:tcPr>
+            <w:tcW w:w="3685" w:type="dxa"/>
+          </w:tcPr>
+          <w:p/>
+        </w:tc>
+        <w:tc>
+          <w:tcPr>
+            <w:tcW w:w="4677" w:type="dxa"/>
+          </w:tcPr>
+          <w:p/>
+        </w:tc>
+      </w:tr>
+      <w:tr>
+        <w:tc>
+          <w:tcPr>
+            <w:tcW w:w="988" w:type="dxa"/>
+          </w:tcPr>
+          <w:p>
+            <w:pPr>
+              <w:pStyle w:val="ListParagraph"/>
+              <w:numPr>
+                <w:ilvl w:val="0"/>
+                <w:numId w:val="17"/>
+              </w:numPr>
+            </w:pPr>
+          </w:p>
+        </w:tc>
+        <w:tc>
+          <w:tcPr>
+            <w:tcW w:w="3685" w:type="dxa"/>
+          </w:tcPr>
+          <w:p/>
+        </w:tc>
+        <w:tc>
+          <w:tcPr>
+            <w:tcW w:w="4677" w:type="dxa"/>
+          </w:tcPr>
+          <w:p/>
+        </w:tc>
+      </w:tr>
+    </w:tbl>
+    <w:p/>
+    <w:p/>
+    <w:p>
+      <w:pPr>
         <w:ind w:left="720"/>
         <w:jc w:val="center"/>
       </w:pPr>
@@ -2039,10 +2237,11 @@
       </w:r>
     </w:p>
     <w:sectPr>
-      <w:footerReference w:type="first" r:id="rId16"/>
+      <w:headerReference w:type="default" r:id="rId14"/>
+      <w:footerReference w:type="default" r:id="rId15"/>
+      <w:headerReference w:type="first" r:id="rId16"/>
       <w:pgSz w:w="12240" w:h="15840"/>
       <w:pgMar w:top="1440" w:right="1440" w:bottom="1440" w:left="1440" w:header="708" w:footer="708" w:gutter="0"/>
-      <w:pgNumType w:start="0"/>
       <w:cols w:space="708"/>
       <w:titlePg/>
       <w:docGrid w:linePitch="360"/>
@@ -2080,25 +2279,130 @@
 <w:ftr xmlns:wpc="http://schemas.microsoft.com/office/word/2010/wordprocessingCanvas" xmlns:cx="http://schemas.microsoft.com/office/drawing/2014/chartex" xmlns:cx1="http://schemas.microsoft.com/office/drawing/2015/9/8/chartex" xmlns:mc="http://schemas.openxmlformats.org/markup-compatibility/2006" xmlns:o="urn:schemas-microsoft-com:office:office" xmlns:r="http://schemas.openxmlformats.org/officeDocument/2006/relationships" xmlns:m="http://schemas.openxmlformats.org/officeDocument/2006/math" xmlns:v="urn:schemas-microsoft-com:vml" xmlns:wp14="http://schemas.microsoft.com/office/word/2010/wordprocessingDrawing" xmlns:wp="http://schemas.openxmlformats.org/drawingml/2006/wordprocessingDrawing" xmlns:w10="urn:schemas-microsoft-com:office:word" xmlns:w="http://schemas.openxmlformats.org/wordprocessingml/2006/main" xmlns:w14="http://schemas.microsoft.com/office/word/2010/wordml" xmlns:w15="http://schemas.microsoft.com/office/word/2012/wordml" xmlns:w16se="http://schemas.microsoft.com/office/word/2015/wordml/symex" xmlns:wpg="http://schemas.microsoft.com/office/word/2010/wordprocessingGroup" xmlns:wpi="http://schemas.microsoft.com/office/word/2010/wordprocessingInk" xmlns:wne="http://schemas.microsoft.com/office/word/2006/wordml" xmlns:wps="http://schemas.microsoft.com/office/word/2010/wordprocessingShape" mc:Ignorable="w14 w15 w16se wp14">
   <w:p>
     <w:pPr>
-      <w:pStyle w:val="Footer"/>
+      <w:tabs>
+        <w:tab w:val="center" w:pos="4550"/>
+        <w:tab w:val="left" w:pos="5818"/>
+      </w:tabs>
+      <w:ind w:right="260"/>
+      <w:jc w:val="right"/>
+      <w:rPr>
+        <w:color w:val="222A35" w:themeColor="text2" w:themeShade="80"/>
+        <w:sz w:val="24"/>
+        <w:szCs w:val="24"/>
+      </w:rPr>
     </w:pPr>
     <w:r>
-      <w:t>Andrew Williamson</w:t>
+      <w:rPr>
+        <w:color w:val="8496B0" w:themeColor="text2" w:themeTint="99"/>
+        <w:spacing w:val="60"/>
+        <w:sz w:val="24"/>
+        <w:szCs w:val="24"/>
+      </w:rPr>
+      <w:t>Page</w:t>
     </w:r>
     <w:r>
-      <w:tab/>
+      <w:rPr>
+        <w:color w:val="8496B0" w:themeColor="text2" w:themeTint="99"/>
+        <w:sz w:val="24"/>
+        <w:szCs w:val="24"/>
+      </w:rPr>
+      <w:t xml:space="preserve"> </w:t>
     </w:r>
     <w:r>
-      <w:tab/>
+      <w:rPr>
+        <w:color w:val="323E4F" w:themeColor="text2" w:themeShade="BF"/>
+        <w:sz w:val="24"/>
+        <w:szCs w:val="24"/>
+      </w:rPr>
+      <w:fldChar w:fldCharType="begin"/>
+    </w:r>
+    <w:r>
+      <w:rPr>
+        <w:color w:val="323E4F" w:themeColor="text2" w:themeShade="BF"/>
+        <w:sz w:val="24"/>
+        <w:szCs w:val="24"/>
+      </w:rPr>
+      <w:instrText xml:space="preserve"> PAGE   \* MERGEFORMAT </w:instrText>
+    </w:r>
+    <w:r>
+      <w:rPr>
+        <w:color w:val="323E4F" w:themeColor="text2" w:themeShade="BF"/>
+        <w:sz w:val="24"/>
+        <w:szCs w:val="24"/>
+      </w:rPr>
+      <w:fldChar w:fldCharType="separate"/>
+    </w:r>
+    <w:r>
+      <w:rPr>
+        <w:noProof/>
+        <w:color w:val="323E4F" w:themeColor="text2" w:themeShade="BF"/>
+        <w:sz w:val="24"/>
+        <w:szCs w:val="24"/>
+      </w:rPr>
+      <w:t>2</w:t>
+    </w:r>
+    <w:r>
+      <w:rPr>
+        <w:color w:val="323E4F" w:themeColor="text2" w:themeShade="BF"/>
+        <w:sz w:val="24"/>
+        <w:szCs w:val="24"/>
+      </w:rPr>
+      <w:fldChar w:fldCharType="end"/>
+    </w:r>
+    <w:r>
+      <w:rPr>
+        <w:color w:val="323E4F" w:themeColor="text2" w:themeShade="BF"/>
+        <w:sz w:val="24"/>
+        <w:szCs w:val="24"/>
+      </w:rPr>
+      <w:t xml:space="preserve"> | </w:t>
+    </w:r>
+    <w:r>
+      <w:rPr>
+        <w:color w:val="323E4F" w:themeColor="text2" w:themeShade="BF"/>
+        <w:sz w:val="24"/>
+        <w:szCs w:val="24"/>
+      </w:rPr>
+      <w:fldChar w:fldCharType="begin"/>
+    </w:r>
+    <w:r>
+      <w:rPr>
+        <w:color w:val="323E4F" w:themeColor="text2" w:themeShade="BF"/>
+        <w:sz w:val="24"/>
+        <w:szCs w:val="24"/>
+      </w:rPr>
+      <w:instrText xml:space="preserve"> NUMPAGES  \* Arabic  \* MERGEFORMAT </w:instrText>
+    </w:r>
+    <w:r>
+      <w:rPr>
+        <w:color w:val="323E4F" w:themeColor="text2" w:themeShade="BF"/>
+        <w:sz w:val="24"/>
+        <w:szCs w:val="24"/>
+      </w:rPr>
+      <w:fldChar w:fldCharType="separate"/>
+    </w:r>
+    <w:r>
+      <w:rPr>
+        <w:noProof/>
+        <w:color w:val="323E4F" w:themeColor="text2" w:themeShade="BF"/>
+        <w:sz w:val="24"/>
+        <w:szCs w:val="24"/>
+      </w:rPr>
+      <w:t>4</w:t>
+    </w:r>
+    <w:r>
+      <w:rPr>
+        <w:color w:val="323E4F" w:themeColor="text2" w:themeShade="BF"/>
+        <w:sz w:val="24"/>
+        <w:szCs w:val="24"/>
+      </w:rPr>
+      <w:fldChar w:fldCharType="end"/>
     </w:r>
   </w:p>
   <w:p>
     <w:pPr>
       <w:pStyle w:val="Footer"/>
     </w:pPr>
-    <w:r>
-      <w:t>P113357</w:t>
-    </w:r>
   </w:p>
 </w:ftr>
 </file>
@@ -2107,41 +2411,129 @@
 <w:ftr xmlns:wpc="http://schemas.microsoft.com/office/word/2010/wordprocessingCanvas" xmlns:cx="http://schemas.microsoft.com/office/drawing/2014/chartex" xmlns:cx1="http://schemas.microsoft.com/office/drawing/2015/9/8/chartex" xmlns:mc="http://schemas.openxmlformats.org/markup-compatibility/2006" xmlns:o="urn:schemas-microsoft-com:office:office" xmlns:r="http://schemas.openxmlformats.org/officeDocument/2006/relationships" xmlns:m="http://schemas.openxmlformats.org/officeDocument/2006/math" xmlns:v="urn:schemas-microsoft-com:vml" xmlns:wp14="http://schemas.microsoft.com/office/word/2010/wordprocessingDrawing" xmlns:wp="http://schemas.openxmlformats.org/drawingml/2006/wordprocessingDrawing" xmlns:w10="urn:schemas-microsoft-com:office:word" xmlns:w="http://schemas.openxmlformats.org/wordprocessingml/2006/main" xmlns:w14="http://schemas.microsoft.com/office/word/2010/wordml" xmlns:w15="http://schemas.microsoft.com/office/word/2012/wordml" xmlns:w16se="http://schemas.microsoft.com/office/word/2015/wordml/symex" xmlns:wpg="http://schemas.microsoft.com/office/word/2010/wordprocessingGroup" xmlns:wpi="http://schemas.microsoft.com/office/word/2010/wordprocessingInk" xmlns:wne="http://schemas.microsoft.com/office/word/2006/wordml" xmlns:wps="http://schemas.microsoft.com/office/word/2010/wordprocessingShape" mc:Ignorable="w14 w15 w16se wp14">
   <w:p>
     <w:pPr>
-      <w:pStyle w:val="Footer"/>
-      <w:ind w:firstLine="720"/>
-    </w:pPr>
-  </w:p>
-</w:ftr>
-</file>
-
-<file path=word/footer3.xml><?xml version="1.0" encoding="utf-8"?>
-<w:ftr xmlns:wpc="http://schemas.microsoft.com/office/word/2010/wordprocessingCanvas" xmlns:cx="http://schemas.microsoft.com/office/drawing/2014/chartex" xmlns:cx1="http://schemas.microsoft.com/office/drawing/2015/9/8/chartex" xmlns:mc="http://schemas.openxmlformats.org/markup-compatibility/2006" xmlns:o="urn:schemas-microsoft-com:office:office" xmlns:r="http://schemas.openxmlformats.org/officeDocument/2006/relationships" xmlns:m="http://schemas.openxmlformats.org/officeDocument/2006/math" xmlns:v="urn:schemas-microsoft-com:vml" xmlns:wp14="http://schemas.microsoft.com/office/word/2010/wordprocessingDrawing" xmlns:wp="http://schemas.openxmlformats.org/drawingml/2006/wordprocessingDrawing" xmlns:w10="urn:schemas-microsoft-com:office:word" xmlns:w="http://schemas.openxmlformats.org/wordprocessingml/2006/main" xmlns:w14="http://schemas.microsoft.com/office/word/2010/wordml" xmlns:w15="http://schemas.microsoft.com/office/word/2012/wordml" xmlns:w16se="http://schemas.microsoft.com/office/word/2015/wordml/symex" xmlns:wpg="http://schemas.microsoft.com/office/word/2010/wordprocessingGroup" xmlns:wpi="http://schemas.microsoft.com/office/word/2010/wordprocessingInk" xmlns:wne="http://schemas.microsoft.com/office/word/2006/wordml" xmlns:wps="http://schemas.microsoft.com/office/word/2010/wordprocessingShape" mc:Ignorable="w14 w15 w16se wp14">
-  <w:p>
-    <w:pPr>
-      <w:pStyle w:val="Footer"/>
+      <w:tabs>
+        <w:tab w:val="center" w:pos="4550"/>
+        <w:tab w:val="left" w:pos="5818"/>
+      </w:tabs>
+      <w:ind w:right="260"/>
+      <w:jc w:val="right"/>
+      <w:rPr>
+        <w:color w:val="222A35" w:themeColor="text2" w:themeShade="80"/>
+        <w:sz w:val="24"/>
+        <w:szCs w:val="24"/>
+      </w:rPr>
     </w:pPr>
     <w:r>
-      <w:t>Andrew Williamson</w:t>
+      <w:rPr>
+        <w:color w:val="8496B0" w:themeColor="text2" w:themeTint="99"/>
+        <w:spacing w:val="60"/>
+        <w:sz w:val="24"/>
+        <w:szCs w:val="24"/>
+      </w:rPr>
+      <w:t>Page</w:t>
     </w:r>
     <w:r>
-      <w:tab/>
+      <w:rPr>
+        <w:color w:val="8496B0" w:themeColor="text2" w:themeTint="99"/>
+        <w:sz w:val="24"/>
+        <w:szCs w:val="24"/>
+      </w:rPr>
+      <w:t xml:space="preserve"> </w:t>
     </w:r>
     <w:r>
-      <w:tab/>
+      <w:rPr>
+        <w:color w:val="323E4F" w:themeColor="text2" w:themeShade="BF"/>
+        <w:sz w:val="24"/>
+        <w:szCs w:val="24"/>
+      </w:rPr>
+      <w:fldChar w:fldCharType="begin"/>
+    </w:r>
+    <w:r>
+      <w:rPr>
+        <w:color w:val="323E4F" w:themeColor="text2" w:themeShade="BF"/>
+        <w:sz w:val="24"/>
+        <w:szCs w:val="24"/>
+      </w:rPr>
+      <w:instrText xml:space="preserve"> PAGE   \* MERGEFORMAT </w:instrText>
+    </w:r>
+    <w:r>
+      <w:rPr>
+        <w:color w:val="323E4F" w:themeColor="text2" w:themeShade="BF"/>
+        <w:sz w:val="24"/>
+        <w:szCs w:val="24"/>
+      </w:rPr>
+      <w:fldChar w:fldCharType="separate"/>
+    </w:r>
+    <w:r>
+      <w:rPr>
+        <w:noProof/>
+        <w:color w:val="323E4F" w:themeColor="text2" w:themeShade="BF"/>
+        <w:sz w:val="24"/>
+        <w:szCs w:val="24"/>
+      </w:rPr>
+      <w:t>4</w:t>
+    </w:r>
+    <w:r>
+      <w:rPr>
+        <w:color w:val="323E4F" w:themeColor="text2" w:themeShade="BF"/>
+        <w:sz w:val="24"/>
+        <w:szCs w:val="24"/>
+      </w:rPr>
+      <w:fldChar w:fldCharType="end"/>
+    </w:r>
+    <w:r>
+      <w:rPr>
+        <w:color w:val="323E4F" w:themeColor="text2" w:themeShade="BF"/>
+        <w:sz w:val="24"/>
+        <w:szCs w:val="24"/>
+      </w:rPr>
+      <w:t xml:space="preserve"> | </w:t>
+    </w:r>
+    <w:r>
+      <w:rPr>
+        <w:color w:val="323E4F" w:themeColor="text2" w:themeShade="BF"/>
+        <w:sz w:val="24"/>
+        <w:szCs w:val="24"/>
+      </w:rPr>
+      <w:fldChar w:fldCharType="begin"/>
+    </w:r>
+    <w:r>
+      <w:rPr>
+        <w:color w:val="323E4F" w:themeColor="text2" w:themeShade="BF"/>
+        <w:sz w:val="24"/>
+        <w:szCs w:val="24"/>
+      </w:rPr>
+      <w:instrText xml:space="preserve"> NUMPAGES  \* Arabic  \* MERGEFORMAT </w:instrText>
+    </w:r>
+    <w:r>
+      <w:rPr>
+        <w:color w:val="323E4F" w:themeColor="text2" w:themeShade="BF"/>
+        <w:sz w:val="24"/>
+        <w:szCs w:val="24"/>
+      </w:rPr>
+      <w:fldChar w:fldCharType="separate"/>
+    </w:r>
+    <w:r>
+      <w:rPr>
+        <w:noProof/>
+        <w:color w:val="323E4F" w:themeColor="text2" w:themeShade="BF"/>
+        <w:sz w:val="24"/>
+        <w:szCs w:val="24"/>
+      </w:rPr>
+      <w:t>4</w:t>
+    </w:r>
+    <w:r>
+      <w:rPr>
+        <w:color w:val="323E4F" w:themeColor="text2" w:themeShade="BF"/>
+        <w:sz w:val="24"/>
+        <w:szCs w:val="24"/>
+      </w:rPr>
+      <w:fldChar w:fldCharType="end"/>
     </w:r>
   </w:p>
   <w:p>
     <w:pPr>
       <w:pStyle w:val="Footer"/>
-    </w:pPr>
-    <w:r>
-      <w:t>P113357</w:t>
-    </w:r>
-  </w:p>
-  <w:p>
-    <w:pPr>
-      <w:pStyle w:val="Footer"/>
-      <w:ind w:firstLine="720"/>
     </w:pPr>
   </w:p>
 </w:ftr>
@@ -2198,6 +2590,19 @@
 </w:hdr>
 </file>
 
+<file path=word/header3.xml><?xml version="1.0" encoding="utf-8"?>
+<w:hdr xmlns:wpc="http://schemas.microsoft.com/office/word/2010/wordprocessingCanvas" xmlns:cx="http://schemas.microsoft.com/office/drawing/2014/chartex" xmlns:cx1="http://schemas.microsoft.com/office/drawing/2015/9/8/chartex" xmlns:mc="http://schemas.openxmlformats.org/markup-compatibility/2006" xmlns:o="urn:schemas-microsoft-com:office:office" xmlns:r="http://schemas.openxmlformats.org/officeDocument/2006/relationships" xmlns:m="http://schemas.openxmlformats.org/officeDocument/2006/math" xmlns:v="urn:schemas-microsoft-com:vml" xmlns:wp14="http://schemas.microsoft.com/office/word/2010/wordprocessingDrawing" xmlns:wp="http://schemas.openxmlformats.org/drawingml/2006/wordprocessingDrawing" xmlns:w10="urn:schemas-microsoft-com:office:word" xmlns:w="http://schemas.openxmlformats.org/wordprocessingml/2006/main" xmlns:w14="http://schemas.microsoft.com/office/word/2010/wordml" xmlns:w15="http://schemas.microsoft.com/office/word/2012/wordml" xmlns:w16se="http://schemas.microsoft.com/office/word/2015/wordml/symex" xmlns:wpg="http://schemas.microsoft.com/office/word/2010/wordprocessingGroup" xmlns:wpi="http://schemas.microsoft.com/office/word/2010/wordprocessingInk" xmlns:wne="http://schemas.microsoft.com/office/word/2006/wordml" xmlns:wps="http://schemas.microsoft.com/office/word/2010/wordprocessingShape" mc:Ignorable="w14 w15 w16se wp14">
+  <w:p>
+    <w:pPr>
+      <w:pStyle w:val="Header"/>
+    </w:pPr>
+    <w:r>
+      <w:t>Question 2</w:t>
+    </w:r>
+  </w:p>
+</w:hdr>
+</file>
+
 <file path=word/numbering.xml><?xml version="1.0" encoding="utf-8"?>
 <w:numbering xmlns:wpc="http://schemas.microsoft.com/office/word/2010/wordprocessingCanvas" xmlns:cx="http://schemas.microsoft.com/office/drawing/2014/chartex" xmlns:cx1="http://schemas.microsoft.com/office/drawing/2015/9/8/chartex" xmlns:mc="http://schemas.openxmlformats.org/markup-compatibility/2006" xmlns:o="urn:schemas-microsoft-com:office:office" xmlns:r="http://schemas.openxmlformats.org/officeDocument/2006/relationships" xmlns:m="http://schemas.openxmlformats.org/officeDocument/2006/math" xmlns:v="urn:schemas-microsoft-com:vml" xmlns:wp14="http://schemas.microsoft.com/office/word/2010/wordprocessingDrawing" xmlns:wp="http://schemas.openxmlformats.org/drawingml/2006/wordprocessingDrawing" xmlns:w10="urn:schemas-microsoft-com:office:word" xmlns:w="http://schemas.openxmlformats.org/wordprocessingml/2006/main" xmlns:w14="http://schemas.microsoft.com/office/word/2010/wordml" xmlns:w15="http://schemas.microsoft.com/office/word/2012/wordml" xmlns:w16se="http://schemas.microsoft.com/office/word/2015/wordml/symex" xmlns:wpg="http://schemas.microsoft.com/office/word/2010/wordprocessingGroup" xmlns:wpi="http://schemas.microsoft.com/office/word/2010/wordprocessingInk" xmlns:wne="http://schemas.microsoft.com/office/word/2006/wordml" xmlns:wps="http://schemas.microsoft.com/office/word/2010/wordprocessingShape" mc:Ignorable="w14 w15 w16se wp14">
   <w:abstractNum w:abstractNumId="0" w15:restartNumberingAfterBreak="0">
@@ -2653,6 +3058,95 @@
     </w:lvl>
   </w:abstractNum>
   <w:abstractNum w:abstractNumId="4" w15:restartNumberingAfterBreak="0">
+    <w:nsid w:val="25FA225C"/>
+    <w:multiLevelType w:val="hybridMultilevel"/>
+    <w:tmpl w:val="CFC2DBEE"/>
+    <w:lvl w:ilvl="0" w:tplc="0409000F">
+      <w:start w:val="1"/>
+      <w:numFmt w:val="decimal"/>
+      <w:lvlText w:val="%1."/>
+      <w:lvlJc w:val="left"/>
+      <w:pPr>
+        <w:ind w:left="720" w:hanging="360"/>
+      </w:pPr>
+      <w:rPr>
+        <w:rFonts w:hint="default"/>
+      </w:rPr>
+    </w:lvl>
+    <w:lvl w:ilvl="1" w:tplc="04090019" w:tentative="1">
+      <w:start w:val="1"/>
+      <w:numFmt w:val="lowerLetter"/>
+      <w:lvlText w:val="%2."/>
+      <w:lvlJc w:val="left"/>
+      <w:pPr>
+        <w:ind w:left="1440" w:hanging="360"/>
+      </w:pPr>
+    </w:lvl>
+    <w:lvl w:ilvl="2" w:tplc="0409001B" w:tentative="1">
+      <w:start w:val="1"/>
+      <w:numFmt w:val="lowerRoman"/>
+      <w:lvlText w:val="%3."/>
+      <w:lvlJc w:val="right"/>
+      <w:pPr>
+        <w:ind w:left="2160" w:hanging="180"/>
+      </w:pPr>
+    </w:lvl>
+    <w:lvl w:ilvl="3" w:tplc="0409000F" w:tentative="1">
+      <w:start w:val="1"/>
+      <w:numFmt w:val="decimal"/>
+      <w:lvlText w:val="%4."/>
+      <w:lvlJc w:val="left"/>
+      <w:pPr>
+        <w:ind w:left="2880" w:hanging="360"/>
+      </w:pPr>
+    </w:lvl>
+    <w:lvl w:ilvl="4" w:tplc="04090019" w:tentative="1">
+      <w:start w:val="1"/>
+      <w:numFmt w:val="lowerLetter"/>
+      <w:lvlText w:val="%5."/>
+      <w:lvlJc w:val="left"/>
+      <w:pPr>
+        <w:ind w:left="3600" w:hanging="360"/>
+      </w:pPr>
+    </w:lvl>
+    <w:lvl w:ilvl="5" w:tplc="0409001B" w:tentative="1">
+      <w:start w:val="1"/>
+      <w:numFmt w:val="lowerRoman"/>
+      <w:lvlText w:val="%6."/>
+      <w:lvlJc w:val="right"/>
+      <w:pPr>
+        <w:ind w:left="4320" w:hanging="180"/>
+      </w:pPr>
+    </w:lvl>
+    <w:lvl w:ilvl="6" w:tplc="0409000F" w:tentative="1">
+      <w:start w:val="1"/>
+      <w:numFmt w:val="decimal"/>
+      <w:lvlText w:val="%7."/>
+      <w:lvlJc w:val="left"/>
+      <w:pPr>
+        <w:ind w:left="5040" w:hanging="360"/>
+      </w:pPr>
+    </w:lvl>
+    <w:lvl w:ilvl="7" w:tplc="04090019" w:tentative="1">
+      <w:start w:val="1"/>
+      <w:numFmt w:val="lowerLetter"/>
+      <w:lvlText w:val="%8."/>
+      <w:lvlJc w:val="left"/>
+      <w:pPr>
+        <w:ind w:left="5760" w:hanging="360"/>
+      </w:pPr>
+    </w:lvl>
+    <w:lvl w:ilvl="8" w:tplc="0409001B" w:tentative="1">
+      <w:start w:val="1"/>
+      <w:numFmt w:val="lowerRoman"/>
+      <w:lvlText w:val="%9."/>
+      <w:lvlJc w:val="right"/>
+      <w:pPr>
+        <w:ind w:left="6480" w:hanging="180"/>
+      </w:pPr>
+    </w:lvl>
+  </w:abstractNum>
+  <w:abstractNum w:abstractNumId="5" w15:restartNumberingAfterBreak="0">
     <w:nsid w:val="27A81590"/>
     <w:multiLevelType w:val="hybridMultilevel"/>
     <w:tmpl w:val="C360E0F4"/>
@@ -2765,7 +3259,7 @@
       </w:rPr>
     </w:lvl>
   </w:abstractNum>
-  <w:abstractNum w:abstractNumId="5" w15:restartNumberingAfterBreak="0">
+  <w:abstractNum w:abstractNumId="6" w15:restartNumberingAfterBreak="0">
     <w:nsid w:val="358B45D6"/>
     <w:multiLevelType w:val="hybridMultilevel"/>
     <w:tmpl w:val="B1BC2D36"/>
@@ -2878,7 +3372,7 @@
       </w:rPr>
     </w:lvl>
   </w:abstractNum>
-  <w:abstractNum w:abstractNumId="6" w15:restartNumberingAfterBreak="0">
+  <w:abstractNum w:abstractNumId="7" w15:restartNumberingAfterBreak="0">
     <w:nsid w:val="3A620668"/>
     <w:multiLevelType w:val="hybridMultilevel"/>
     <w:tmpl w:val="DECA9100"/>
@@ -2991,7 +3485,7 @@
       </w:rPr>
     </w:lvl>
   </w:abstractNum>
-  <w:abstractNum w:abstractNumId="7" w15:restartNumberingAfterBreak="0">
+  <w:abstractNum w:abstractNumId="8" w15:restartNumberingAfterBreak="0">
     <w:nsid w:val="3C2E64D0"/>
     <w:multiLevelType w:val="hybridMultilevel"/>
     <w:tmpl w:val="9C1C56AA"/>
@@ -3104,7 +3598,7 @@
       </w:rPr>
     </w:lvl>
   </w:abstractNum>
-  <w:abstractNum w:abstractNumId="8" w15:restartNumberingAfterBreak="0">
+  <w:abstractNum w:abstractNumId="9" w15:restartNumberingAfterBreak="0">
     <w:nsid w:val="41884871"/>
     <w:multiLevelType w:val="hybridMultilevel"/>
     <w:tmpl w:val="CF0A30AE"/>
@@ -3217,7 +3711,7 @@
       </w:rPr>
     </w:lvl>
   </w:abstractNum>
-  <w:abstractNum w:abstractNumId="9" w15:restartNumberingAfterBreak="0">
+  <w:abstractNum w:abstractNumId="10" w15:restartNumberingAfterBreak="0">
     <w:nsid w:val="440C3D52"/>
     <w:multiLevelType w:val="hybridMultilevel"/>
     <w:tmpl w:val="5200286A"/>
@@ -3330,7 +3824,7 @@
       </w:rPr>
     </w:lvl>
   </w:abstractNum>
-  <w:abstractNum w:abstractNumId="10" w15:restartNumberingAfterBreak="0">
+  <w:abstractNum w:abstractNumId="11" w15:restartNumberingAfterBreak="0">
     <w:nsid w:val="50F756AC"/>
     <w:multiLevelType w:val="hybridMultilevel"/>
     <w:tmpl w:val="86DA030E"/>
@@ -3443,7 +3937,7 @@
       </w:rPr>
     </w:lvl>
   </w:abstractNum>
-  <w:abstractNum w:abstractNumId="11" w15:restartNumberingAfterBreak="0">
+  <w:abstractNum w:abstractNumId="12" w15:restartNumberingAfterBreak="0">
     <w:nsid w:val="626E53AE"/>
     <w:multiLevelType w:val="hybridMultilevel"/>
     <w:tmpl w:val="20B8BEE6"/>
@@ -3556,10 +4050,10 @@
       </w:rPr>
     </w:lvl>
   </w:abstractNum>
-  <w:abstractNum w:abstractNumId="12" w15:restartNumberingAfterBreak="0">
+  <w:abstractNum w:abstractNumId="13" w15:restartNumberingAfterBreak="0">
     <w:nsid w:val="6390623B"/>
     <w:multiLevelType w:val="hybridMultilevel"/>
-    <w:tmpl w:val="BB867CBA"/>
+    <w:tmpl w:val="356018E2"/>
     <w:lvl w:ilvl="0" w:tplc="0409000F">
       <w:start w:val="1"/>
       <w:numFmt w:val="decimal"/>
@@ -3645,7 +4139,7 @@
       </w:pPr>
     </w:lvl>
   </w:abstractNum>
-  <w:abstractNum w:abstractNumId="13" w15:restartNumberingAfterBreak="0">
+  <w:abstractNum w:abstractNumId="14" w15:restartNumberingAfterBreak="0">
     <w:nsid w:val="746E664E"/>
     <w:multiLevelType w:val="hybridMultilevel"/>
     <w:tmpl w:val="3ADC6428"/>
@@ -3758,7 +4252,7 @@
       </w:rPr>
     </w:lvl>
   </w:abstractNum>
-  <w:abstractNum w:abstractNumId="14" w15:restartNumberingAfterBreak="0">
+  <w:abstractNum w:abstractNumId="15" w15:restartNumberingAfterBreak="0">
     <w:nsid w:val="7A0C7F96"/>
     <w:multiLevelType w:val="hybridMultilevel"/>
     <w:tmpl w:val="DC867C3A"/>
@@ -3871,7 +4365,7 @@
       </w:rPr>
     </w:lvl>
   </w:abstractNum>
-  <w:abstractNum w:abstractNumId="15" w15:restartNumberingAfterBreak="0">
+  <w:abstractNum w:abstractNumId="16" w15:restartNumberingAfterBreak="0">
     <w:nsid w:val="7F3A324F"/>
     <w:multiLevelType w:val="hybridMultilevel"/>
     <w:tmpl w:val="5B9E4D1C"/>
@@ -3985,52 +4479,55 @@
     </w:lvl>
   </w:abstractNum>
   <w:num w:numId="1">
-    <w:abstractNumId w:val="12"/>
+    <w:abstractNumId w:val="13"/>
   </w:num>
   <w:num w:numId="2">
     <w:abstractNumId w:val="1"/>
   </w:num>
   <w:num w:numId="3">
-    <w:abstractNumId w:val="14"/>
+    <w:abstractNumId w:val="15"/>
   </w:num>
   <w:num w:numId="4">
     <w:abstractNumId w:val="3"/>
   </w:num>
   <w:num w:numId="5">
-    <w:abstractNumId w:val="13"/>
+    <w:abstractNumId w:val="14"/>
   </w:num>
   <w:num w:numId="6">
-    <w:abstractNumId w:val="4"/>
+    <w:abstractNumId w:val="5"/>
   </w:num>
   <w:num w:numId="7">
-    <w:abstractNumId w:val="15"/>
+    <w:abstractNumId w:val="16"/>
   </w:num>
   <w:num w:numId="8">
-    <w:abstractNumId w:val="11"/>
+    <w:abstractNumId w:val="12"/>
   </w:num>
   <w:num w:numId="9">
     <w:abstractNumId w:val="2"/>
   </w:num>
   <w:num w:numId="10">
-    <w:abstractNumId w:val="10"/>
+    <w:abstractNumId w:val="11"/>
   </w:num>
   <w:num w:numId="11">
-    <w:abstractNumId w:val="5"/>
+    <w:abstractNumId w:val="6"/>
   </w:num>
   <w:num w:numId="12">
     <w:abstractNumId w:val="0"/>
   </w:num>
   <w:num w:numId="13">
-    <w:abstractNumId w:val="6"/>
+    <w:abstractNumId w:val="7"/>
   </w:num>
   <w:num w:numId="14">
-    <w:abstractNumId w:val="7"/>
+    <w:abstractNumId w:val="8"/>
   </w:num>
   <w:num w:numId="15">
+    <w:abstractNumId w:val="10"/>
+  </w:num>
+  <w:num w:numId="16">
     <w:abstractNumId w:val="9"/>
   </w:num>
-  <w:num w:numId="16">
-    <w:abstractNumId w:val="8"/>
+  <w:num w:numId="17">
+    <w:abstractNumId w:val="4"/>
   </w:num>
 </w:numbering>
 </file>
@@ -5022,7 +5519,7 @@
 </file>
 
 <file path=customXml/itemProps2.xml><?xml version="1.0" encoding="utf-8"?>
-<ds:datastoreItem xmlns:ds="http://schemas.openxmlformats.org/officeDocument/2006/customXml" ds:itemID="{5754EEA1-514F-45FE-9865-109A00B26C47}">
+<ds:datastoreItem xmlns:ds="http://schemas.openxmlformats.org/officeDocument/2006/customXml" ds:itemID="{75074002-C7E5-469A-A08F-A8C29F8C91B7}">
   <ds:schemaRefs>
     <ds:schemaRef ds:uri="http://schemas.openxmlformats.org/officeDocument/2006/bibliography"/>
   </ds:schemaRefs>

</xml_diff>

<commit_message>
Make song list appear in the table
</commit_message>
<xml_diff>
--- a/Docs/Q2_DesignSpecification_P113357.docx
+++ b/Docs/Q2_DesignSpecification_P113357.docx
@@ -565,8 +565,6 @@
           <w:r>
             <w:br w:type="page"/>
           </w:r>
-          <w:bookmarkStart w:id="0" w:name="_GoBack"/>
-          <w:bookmarkEnd w:id="0"/>
         </w:p>
         <w:p>
           <w:pPr>
@@ -1583,7 +1581,15 @@
     </w:p>
     <w:p>
       <w:r>
-        <w:t>As above in section one.</w:t>
+        <w:t xml:space="preserve">As above in </w:t>
+      </w:r>
+      <w:r>
+        <w:t>question</w:t>
+      </w:r>
+      <w:bookmarkStart w:id="0" w:name="_GoBack"/>
+      <w:bookmarkEnd w:id="0"/>
+      <w:r>
+        <w:t xml:space="preserve"> one.</w:t>
       </w:r>
     </w:p>
     <w:p/>
@@ -5519,7 +5525,7 @@
 </file>
 
 <file path=customXml/itemProps2.xml><?xml version="1.0" encoding="utf-8"?>
-<ds:datastoreItem xmlns:ds="http://schemas.openxmlformats.org/officeDocument/2006/customXml" ds:itemID="{75074002-C7E5-469A-A08F-A8C29F8C91B7}">
+<ds:datastoreItem xmlns:ds="http://schemas.openxmlformats.org/officeDocument/2006/customXml" ds:itemID="{C922ABDD-CE98-4A94-81D3-8DED57443240}">
   <ds:schemaRefs>
     <ds:schemaRef ds:uri="http://schemas.openxmlformats.org/officeDocument/2006/bibliography"/>
   </ds:schemaRefs>

</xml_diff>